<commit_message>
updated to work with new karabiner elements >15.1.0
</commit_message>
<xml_diff>
--- a/Epic F2 Mac Guide.docx
+++ b/Epic F2 Mac Guide.docx
@@ -1,6 +1,6 @@
 
 <file path=word/document.xml><?xml version="1.0" encoding="utf-8"?>
-<w:document xmlns:wpc="http://schemas.microsoft.com/office/word/2010/wordprocessingCanvas" xmlns:cx="http://schemas.microsoft.com/office/drawing/2014/chartex" xmlns:cx1="http://schemas.microsoft.com/office/drawing/2015/9/8/chartex" xmlns:cx2="http://schemas.microsoft.com/office/drawing/2015/10/21/chartex" xmlns:cx3="http://schemas.microsoft.com/office/drawing/2016/5/9/chartex" xmlns:cx4="http://schemas.microsoft.com/office/drawing/2016/5/10/chartex" xmlns:cx5="http://schemas.microsoft.com/office/drawing/2016/5/11/chartex" xmlns:cx6="http://schemas.microsoft.com/office/drawing/2016/5/12/chartex" xmlns:cx7="http://schemas.microsoft.com/office/drawing/2016/5/13/chartex" xmlns:cx8="http://schemas.microsoft.com/office/drawing/2016/5/14/chartex" xmlns:mc="http://schemas.openxmlformats.org/markup-compatibility/2006" xmlns:aink="http://schemas.microsoft.com/office/drawing/2016/ink" xmlns:am3d="http://schemas.microsoft.com/office/drawing/2017/model3d" xmlns:o="urn:schemas-microsoft-com:office:office" xmlns:oel="http://schemas.microsoft.com/office/2019/extlst" xmlns:r="http://schemas.openxmlformats.org/officeDocument/2006/relationships" xmlns:m="http://schemas.openxmlformats.org/officeDocument/2006/math" xmlns:v="urn:schemas-microsoft-com:vml" xmlns:wp14="http://schemas.microsoft.com/office/word/2010/wordprocessingDrawing" xmlns:wp="http://schemas.openxmlformats.org/drawingml/2006/wordprocessingDrawing" xmlns:w10="urn:schemas-microsoft-com:office:word" xmlns:w="http://schemas.openxmlformats.org/wordprocessingml/2006/main" xmlns:w14="http://schemas.microsoft.com/office/word/2010/wordml" xmlns:w15="http://schemas.microsoft.com/office/word/2012/wordml" xmlns:w16cex="http://schemas.microsoft.com/office/word/2018/wordml/cex" xmlns:w16cid="http://schemas.microsoft.com/office/word/2016/wordml/cid" xmlns:w16="http://schemas.microsoft.com/office/word/2018/wordml" xmlns:w16sdtdh="http://schemas.microsoft.com/office/word/2020/wordml/sdtdatahash" xmlns:w16se="http://schemas.microsoft.com/office/word/2015/wordml/symex" xmlns:wpg="http://schemas.microsoft.com/office/word/2010/wordprocessingGroup" xmlns:wpi="http://schemas.microsoft.com/office/word/2010/wordprocessingInk" xmlns:wne="http://schemas.microsoft.com/office/word/2006/wordml" xmlns:wps="http://schemas.microsoft.com/office/word/2010/wordprocessingShape" mc:Ignorable="w14 w15 w16se w16cid w16 w16cex w16sdtdh wp14">
+<w:document xmlns:wpc="http://schemas.microsoft.com/office/word/2010/wordprocessingCanvas" xmlns:cx="http://schemas.microsoft.com/office/drawing/2014/chartex" xmlns:cx1="http://schemas.microsoft.com/office/drawing/2015/9/8/chartex" xmlns:cx2="http://schemas.microsoft.com/office/drawing/2015/10/21/chartex" xmlns:cx3="http://schemas.microsoft.com/office/drawing/2016/5/9/chartex" xmlns:cx4="http://schemas.microsoft.com/office/drawing/2016/5/10/chartex" xmlns:cx5="http://schemas.microsoft.com/office/drawing/2016/5/11/chartex" xmlns:cx6="http://schemas.microsoft.com/office/drawing/2016/5/12/chartex" xmlns:cx7="http://schemas.microsoft.com/office/drawing/2016/5/13/chartex" xmlns:cx8="http://schemas.microsoft.com/office/drawing/2016/5/14/chartex" xmlns:mc="http://schemas.openxmlformats.org/markup-compatibility/2006" xmlns:aink="http://schemas.microsoft.com/office/drawing/2016/ink" xmlns:am3d="http://schemas.microsoft.com/office/drawing/2017/model3d" xmlns:o="urn:schemas-microsoft-com:office:office" xmlns:oel="http://schemas.microsoft.com/office/2019/extlst" xmlns:r="http://schemas.openxmlformats.org/officeDocument/2006/relationships" xmlns:m="http://schemas.openxmlformats.org/officeDocument/2006/math" xmlns:v="urn:schemas-microsoft-com:vml" xmlns:wp14="http://schemas.microsoft.com/office/word/2010/wordprocessingDrawing" xmlns:wp="http://schemas.openxmlformats.org/drawingml/2006/wordprocessingDrawing" xmlns:w10="urn:schemas-microsoft-com:office:word" xmlns:w="http://schemas.openxmlformats.org/wordprocessingml/2006/main" xmlns:w14="http://schemas.microsoft.com/office/word/2010/wordml" xmlns:w15="http://schemas.microsoft.com/office/word/2012/wordml" xmlns:w16cex="http://schemas.microsoft.com/office/word/2018/wordml/cex" xmlns:w16cid="http://schemas.microsoft.com/office/word/2016/wordml/cid" xmlns:w16="http://schemas.microsoft.com/office/word/2018/wordml" xmlns:w16du="http://schemas.microsoft.com/office/word/2023/wordml/word16du" xmlns:w16sdtdh="http://schemas.microsoft.com/office/word/2020/wordml/sdtdatahash" xmlns:w16se="http://schemas.microsoft.com/office/word/2015/wordml/symex" xmlns:wpg="http://schemas.microsoft.com/office/word/2010/wordprocessingGroup" xmlns:wpi="http://schemas.microsoft.com/office/word/2010/wordprocessingInk" xmlns:wne="http://schemas.microsoft.com/office/word/2006/wordml" xmlns:wps="http://schemas.microsoft.com/office/word/2010/wordprocessingShape" mc:Ignorable="w14 w15 w16se w16cid w16 w16cex w16sdtdh w16du wp14">
   <w:body>
     <w:p>
       <w:pPr>
@@ -117,7 +117,19 @@
         <w:rPr>
           <w:b/>
         </w:rPr>
-        <w:t>System Requirements:</w:t>
+        <w:t>System Requirements</w:t>
+      </w:r>
+      <w:r>
+        <w:rPr>
+          <w:b/>
+        </w:rPr>
+        <w:t xml:space="preserve"> (for this guide)</w:t>
+      </w:r>
+      <w:r>
+        <w:rPr>
+          <w:b/>
+        </w:rPr>
+        <w:t>:</w:t>
       </w:r>
     </w:p>
     <w:p>
@@ -132,13 +144,13 @@
         <w:t>Mac Computer running at least Mac OS Version 10.1</w:t>
       </w:r>
       <w:r>
-        <w:t>1</w:t>
+        <w:t>3</w:t>
       </w:r>
       <w:r>
         <w:t xml:space="preserve"> (</w:t>
       </w:r>
       <w:r>
-        <w:t>El Capitan</w:t>
+        <w:t>Ventura</w:t>
       </w:r>
       <w:r>
         <w:t>)</w:t>
@@ -218,7 +230,7 @@
           <w:rPr>
             <w:rStyle w:val="Hyperlink"/>
           </w:rPr>
-          <w:t>https://pqrs.org/osx/karabiner/</w:t>
+          <w:t>https://karabiner-elements.pqrs.org/</w:t>
         </w:r>
       </w:hyperlink>
       <w:r>
@@ -236,6 +248,9 @@
       <w:r>
         <w:t>download the most recent version of the installer</w:t>
       </w:r>
+      <w:r>
+        <w:t xml:space="preserve"> (15.3.0 at the time of writing)</w:t>
+      </w:r>
     </w:p>
     <w:p>
       <w:pPr>
@@ -246,7 +261,7 @@
         </w:numPr>
       </w:pPr>
       <w:r>
-        <w:t>click the “Download Karabiner-Elements” button</w:t>
+        <w:t>click the “Download” button</w:t>
       </w:r>
     </w:p>
     <w:p>
@@ -265,6 +280,18 @@
       <w:pPr>
         <w:pStyle w:val="ListParagraph"/>
         <w:numPr>
+          <w:ilvl w:val="1"/>
+          <w:numId w:val="3"/>
+        </w:numPr>
+      </w:pPr>
+      <w:r>
+        <w:t>**** there was a major change at version 15.1.0 of the software, so this particular set of instructions will only work for versions greater than that.</w:t>
+      </w:r>
+    </w:p>
+    <w:p>
+      <w:pPr>
+        <w:pStyle w:val="ListParagraph"/>
+        <w:numPr>
           <w:ilvl w:val="0"/>
           <w:numId w:val="3"/>
         </w:numPr>
@@ -283,10 +310,10 @@
           <w:noProof/>
         </w:rPr>
         <w:drawing>
-          <wp:inline distT="0" distB="0" distL="0" distR="0" wp14:anchorId="24109860" wp14:editId="2BB2722B">
-            <wp:extent cx="2171700" cy="1333500"/>
+          <wp:inline distT="0" distB="0" distL="0" distR="0" wp14:anchorId="69A2B2F3" wp14:editId="2E4700BC">
+            <wp:extent cx="1993900" cy="1003300"/>
             <wp:effectExtent l="0" t="0" r="0" b="0"/>
-            <wp:docPr id="1" name="Picture 1"/>
+            <wp:docPr id="509872182" name="Picture 1" descr="A box with a yellow lid&#10;&#10;Description automatically generated"/>
             <wp:cNvGraphicFramePr>
               <a:graphicFrameLocks xmlns:a="http://schemas.openxmlformats.org/drawingml/2006/main" noChangeAspect="1"/>
             </wp:cNvGraphicFramePr>
@@ -294,7 +321,7 @@
               <a:graphicData uri="http://schemas.openxmlformats.org/drawingml/2006/picture">
                 <pic:pic xmlns:pic="http://schemas.openxmlformats.org/drawingml/2006/picture">
                   <pic:nvPicPr>
-                    <pic:cNvPr id="1" name=""/>
+                    <pic:cNvPr id="509872182" name="Picture 1" descr="A box with a yellow lid&#10;&#10;Description automatically generated"/>
                     <pic:cNvPicPr/>
                   </pic:nvPicPr>
                   <pic:blipFill>
@@ -306,7 +333,7 @@
                   <pic:spPr>
                     <a:xfrm>
                       <a:off x="0" y="0"/>
-                      <a:ext cx="2171700" cy="1333500"/>
+                      <a:ext cx="1993900" cy="1003300"/>
                     </a:xfrm>
                     <a:prstGeom prst="rect">
                       <a:avLst/>
@@ -443,6 +470,7 @@
         <w:rPr>
           <w:rFonts w:ascii="Times New Roman" w:eastAsia="Times New Roman" w:hAnsi="Times New Roman" w:cs="Times New Roman"/>
         </w:rPr>
+        <w:lastRenderedPageBreak/>
         <w:fldChar w:fldCharType="begin"/>
       </w:r>
       <w:r>
@@ -462,7 +490,7 @@
           <w:noProof/>
         </w:rPr>
         <w:drawing>
-          <wp:inline distT="0" distB="0" distL="0" distR="0" wp14:anchorId="728AD45A" wp14:editId="53017E6D">
+          <wp:inline distT="0" distB="0" distL="0" distR="0" wp14:anchorId="728AD45A" wp14:editId="7A11BCD1">
             <wp:extent cx="2043636" cy="1444083"/>
             <wp:effectExtent l="0" t="0" r="1270" b="3810"/>
             <wp:docPr id="3" name="Picture 3" descr="https://cdn.tutsplus.com/mac/authors/legacy/Jordan%20Merrick/2012/10/09/input-11.jpg"/>
@@ -627,6 +655,7 @@
       <w:r>
         <w:rPr>
           <w:rFonts w:eastAsia="Times New Roman" w:cstheme="minorHAnsi"/>
+          <w:noProof/>
         </w:rPr>
         <w:drawing>
           <wp:inline distT="0" distB="0" distL="0" distR="0" wp14:anchorId="3729440E" wp14:editId="1A078B15">
@@ -726,6 +755,7 @@
         <w:rPr>
           <w:rFonts w:eastAsia="Times New Roman" w:cstheme="minorHAnsi"/>
         </w:rPr>
+        <w:lastRenderedPageBreak/>
         <w:t xml:space="preserve">If you are using </w:t>
       </w:r>
       <w:r>
@@ -956,28 +986,14 @@
           <w:rFonts w:eastAsia="Times New Roman" w:cstheme="minorHAnsi"/>
         </w:rPr>
       </w:pPr>
-      <w:r>
-        <w:lastRenderedPageBreak/>
-        <w:fldChar w:fldCharType="begin"/>
-      </w:r>
-      <w:r>
-        <w:instrText xml:space="preserve"> HYPERLINK "https://github.com/benhmin/karabiner-mac-citrix/blob/main/Complex%20Modifications/Regular/JSON%20Files%20(regular).zip?raw=true" </w:instrText>
-      </w:r>
-      <w:r>
-        <w:fldChar w:fldCharType="separate"/>
-      </w:r>
-      <w:r>
-        <w:rPr>
-          <w:rStyle w:val="Hyperlink"/>
-        </w:rPr>
-        <w:t>JSON Files (regular)</w:t>
-      </w:r>
-      <w:r>
-        <w:rPr>
-          <w:rStyle w:val="Hyperlink"/>
-        </w:rPr>
-        <w:fldChar w:fldCharType="end"/>
-      </w:r>
+      <w:hyperlink r:id="rId15" w:history="1">
+        <w:r>
+          <w:rPr>
+            <w:rStyle w:val="Hyperlink"/>
+          </w:rPr>
+          <w:t>JSON Files (regular)</w:t>
+        </w:r>
+      </w:hyperlink>
       <w:r>
         <w:rPr>
           <w:rStyle w:val="Hyperlink"/>
@@ -1001,7 +1017,7 @@
         </w:rPr>
         <w:t xml:space="preserve">link: </w:t>
       </w:r>
-      <w:hyperlink r:id="rId15" w:history="1">
+      <w:hyperlink r:id="rId16" w:history="1">
         <w:r>
           <w:rPr>
             <w:rStyle w:val="Hyperlink"/>
@@ -1051,7 +1067,7 @@
         </w:rPr>
         <w:t xml:space="preserve">Only for users with </w:t>
       </w:r>
-      <w:hyperlink r:id="rId16" w:history="1">
+      <w:hyperlink r:id="rId17" w:history="1">
         <w:r>
           <w:rPr>
             <w:rStyle w:val="Hyperlink"/>
@@ -1080,7 +1096,7 @@
           <w:rFonts w:eastAsia="Times New Roman" w:cstheme="minorHAnsi"/>
         </w:rPr>
       </w:pPr>
-      <w:hyperlink r:id="rId17" w:history="1">
+      <w:hyperlink r:id="rId18" w:history="1">
         <w:r>
           <w:rPr>
             <w:rStyle w:val="Hyperlink"/>
@@ -1110,7 +1126,7 @@
         </w:rPr>
         <w:t xml:space="preserve">link: </w:t>
       </w:r>
-      <w:hyperlink r:id="rId18" w:history="1">
+      <w:hyperlink r:id="rId19" w:history="1">
         <w:r>
           <w:rPr>
             <w:rStyle w:val="Hyperlink"/>
@@ -1225,7 +1241,7 @@
                     <pic:cNvPicPr/>
                   </pic:nvPicPr>
                   <pic:blipFill>
-                    <a:blip r:embed="rId19"/>
+                    <a:blip r:embed="rId20"/>
                     <a:stretch>
                       <a:fillRect/>
                     </a:stretch>
@@ -1438,77 +1454,6 @@
             <wp:extent cx="454776" cy="156117"/>
             <wp:effectExtent l="0" t="0" r="2540" b="0"/>
             <wp:docPr id="6" name="Picture 6"/>
-            <wp:cNvGraphicFramePr>
-              <a:graphicFrameLocks xmlns:a="http://schemas.openxmlformats.org/drawingml/2006/main" noChangeAspect="1"/>
-            </wp:cNvGraphicFramePr>
-            <a:graphic xmlns:a="http://schemas.openxmlformats.org/drawingml/2006/main">
-              <a:graphicData uri="http://schemas.openxmlformats.org/drawingml/2006/picture">
-                <pic:pic xmlns:pic="http://schemas.openxmlformats.org/drawingml/2006/picture">
-                  <pic:nvPicPr>
-                    <pic:cNvPr id="1" name=""/>
-                    <pic:cNvPicPr/>
-                  </pic:nvPicPr>
-                  <pic:blipFill>
-                    <a:blip r:embed="rId20"/>
-                    <a:stretch>
-                      <a:fillRect/>
-                    </a:stretch>
-                  </pic:blipFill>
-                  <pic:spPr>
-                    <a:xfrm>
-                      <a:off x="0" y="0"/>
-                      <a:ext cx="477507" cy="163920"/>
-                    </a:xfrm>
-                    <a:prstGeom prst="rect">
-                      <a:avLst/>
-                    </a:prstGeom>
-                  </pic:spPr>
-                </pic:pic>
-              </a:graphicData>
-            </a:graphic>
-          </wp:inline>
-        </w:drawing>
-      </w:r>
-      <w:r>
-        <w:rPr>
-          <w:rFonts w:eastAsia="Times New Roman" w:cstheme="minorHAnsi"/>
-        </w:rPr>
-        <w:t xml:space="preserve"> magnifying glass in the upper right of your screen) and search for “Karabiner” - OR</w:t>
-      </w:r>
-    </w:p>
-    <w:p>
-      <w:pPr>
-        <w:pStyle w:val="ListParagraph"/>
-        <w:numPr>
-          <w:ilvl w:val="2"/>
-          <w:numId w:val="3"/>
-        </w:numPr>
-        <w:rPr>
-          <w:rFonts w:eastAsia="Times New Roman" w:cstheme="minorHAnsi"/>
-        </w:rPr>
-      </w:pPr>
-      <w:r>
-        <w:rPr>
-          <w:rFonts w:eastAsia="Times New Roman" w:cstheme="minorHAnsi"/>
-        </w:rPr>
-        <w:t xml:space="preserve">Click the little karabiner icon </w:t>
-      </w:r>
-      <w:r>
-        <w:rPr>
-          <w:rFonts w:eastAsia="Times New Roman" w:cstheme="minorHAnsi"/>
-        </w:rPr>
-        <w:t>(</w:t>
-      </w:r>
-      <w:r>
-        <w:rPr>
-          <w:rFonts w:eastAsia="Times New Roman" w:cstheme="minorHAnsi"/>
-          <w:noProof/>
-        </w:rPr>
-        <w:drawing>
-          <wp:inline distT="0" distB="0" distL="0" distR="0" wp14:anchorId="465A497A" wp14:editId="10C1957B">
-            <wp:extent cx="355600" cy="292100"/>
-            <wp:effectExtent l="0" t="0" r="0" b="0"/>
-            <wp:docPr id="7" name="Picture 7"/>
             <wp:cNvGraphicFramePr>
               <a:graphicFrameLocks xmlns:a="http://schemas.openxmlformats.org/drawingml/2006/main" noChangeAspect="1"/>
             </wp:cNvGraphicFramePr>
@@ -1528,7 +1473,7 @@
                   <pic:spPr>
                     <a:xfrm>
                       <a:off x="0" y="0"/>
-                      <a:ext cx="355600" cy="292100"/>
+                      <a:ext cx="477507" cy="163920"/>
                     </a:xfrm>
                     <a:prstGeom prst="rect">
                       <a:avLst/>
@@ -1544,17 +1489,42 @@
         <w:rPr>
           <w:rFonts w:eastAsia="Times New Roman" w:cstheme="minorHAnsi"/>
         </w:rPr>
-        <w:t xml:space="preserve"> or </w:t>
-      </w:r>
-      <w:r>
-        <w:rPr>
-          <w:rFonts w:eastAsia="Times New Roman" w:cstheme="minorHAnsi"/>
+        <w:t xml:space="preserve"> magnifying glass in the upper right of your screen) and search for “Karabiner” - OR</w:t>
+      </w:r>
+    </w:p>
+    <w:p>
+      <w:pPr>
+        <w:pStyle w:val="ListParagraph"/>
+        <w:numPr>
+          <w:ilvl w:val="2"/>
+          <w:numId w:val="3"/>
+        </w:numPr>
+        <w:rPr>
+          <w:rFonts w:eastAsia="Times New Roman" w:cstheme="minorHAnsi"/>
+        </w:rPr>
+      </w:pPr>
+      <w:r>
+        <w:rPr>
+          <w:rFonts w:eastAsia="Times New Roman" w:cstheme="minorHAnsi"/>
+        </w:rPr>
+        <w:t xml:space="preserve">Click the little karabiner icon </w:t>
+      </w:r>
+      <w:r>
+        <w:rPr>
+          <w:rFonts w:eastAsia="Times New Roman" w:cstheme="minorHAnsi"/>
+        </w:rPr>
+        <w:t>(</w:t>
+      </w:r>
+      <w:r>
+        <w:rPr>
+          <w:rFonts w:eastAsia="Times New Roman" w:cstheme="minorHAnsi"/>
+          <w:noProof/>
         </w:rPr>
         <w:drawing>
-          <wp:inline distT="0" distB="0" distL="0" distR="0" wp14:anchorId="746DB045" wp14:editId="11A6CE47">
-            <wp:extent cx="387544" cy="293594"/>
+          <wp:inline distT="0" distB="0" distL="0" distR="0" wp14:anchorId="465A497A" wp14:editId="10C1957B">
+            <wp:extent cx="355600" cy="292100"/>
             <wp:effectExtent l="0" t="0" r="0" b="0"/>
-            <wp:docPr id="21" name="Picture 21"/>
+            <wp:docPr id="7" name="Picture 7"/>
             <wp:cNvGraphicFramePr>
               <a:graphicFrameLocks xmlns:a="http://schemas.openxmlformats.org/drawingml/2006/main" noChangeAspect="1"/>
             </wp:cNvGraphicFramePr>
@@ -1574,6 +1544,53 @@
                   <pic:spPr>
                     <a:xfrm>
                       <a:off x="0" y="0"/>
+                      <a:ext cx="355600" cy="292100"/>
+                    </a:xfrm>
+                    <a:prstGeom prst="rect">
+                      <a:avLst/>
+                    </a:prstGeom>
+                  </pic:spPr>
+                </pic:pic>
+              </a:graphicData>
+            </a:graphic>
+          </wp:inline>
+        </w:drawing>
+      </w:r>
+      <w:r>
+        <w:rPr>
+          <w:rFonts w:eastAsia="Times New Roman" w:cstheme="minorHAnsi"/>
+        </w:rPr>
+        <w:t xml:space="preserve"> or </w:t>
+      </w:r>
+      <w:r>
+        <w:rPr>
+          <w:rFonts w:eastAsia="Times New Roman" w:cstheme="minorHAnsi"/>
+          <w:noProof/>
+        </w:rPr>
+        <w:drawing>
+          <wp:inline distT="0" distB="0" distL="0" distR="0" wp14:anchorId="746DB045" wp14:editId="11A6CE47">
+            <wp:extent cx="387544" cy="293594"/>
+            <wp:effectExtent l="0" t="0" r="0" b="0"/>
+            <wp:docPr id="21" name="Picture 21"/>
+            <wp:cNvGraphicFramePr>
+              <a:graphicFrameLocks xmlns:a="http://schemas.openxmlformats.org/drawingml/2006/main" noChangeAspect="1"/>
+            </wp:cNvGraphicFramePr>
+            <a:graphic xmlns:a="http://schemas.openxmlformats.org/drawingml/2006/main">
+              <a:graphicData uri="http://schemas.openxmlformats.org/drawingml/2006/picture">
+                <pic:pic xmlns:pic="http://schemas.openxmlformats.org/drawingml/2006/picture">
+                  <pic:nvPicPr>
+                    <pic:cNvPr id="1" name=""/>
+                    <pic:cNvPicPr/>
+                  </pic:nvPicPr>
+                  <pic:blipFill>
+                    <a:blip r:embed="rId23"/>
+                    <a:stretch>
+                      <a:fillRect/>
+                    </a:stretch>
+                  </pic:blipFill>
+                  <pic:spPr>
+                    <a:xfrm>
+                      <a:off x="0" y="0"/>
                       <a:ext cx="394107" cy="298566"/>
                     </a:xfrm>
                     <a:prstGeom prst="rect">
@@ -1690,7 +1707,7 @@
                     <pic:cNvPicPr/>
                   </pic:nvPicPr>
                   <pic:blipFill>
-                    <a:blip r:embed="rId23" cstate="print">
+                    <a:blip r:embed="rId24" cstate="print">
                       <a:extLst>
                         <a:ext uri="{28A0092B-C50C-407E-A947-70E740481C1C}">
                           <a14:useLocalDpi xmlns:a14="http://schemas.microsoft.com/office/drawing/2010/main" val="0"/>
@@ -1725,6 +1742,7 @@
       <w:r>
         <w:rPr>
           <w:rFonts w:eastAsia="Times New Roman" w:cstheme="minorHAnsi"/>
+          <w:noProof/>
         </w:rPr>
         <w:drawing>
           <wp:inline distT="0" distB="0" distL="0" distR="0" wp14:anchorId="467D8CE9" wp14:editId="2B3357CF">
@@ -1819,7 +1837,7 @@
                     <pic:cNvPicPr/>
                   </pic:nvPicPr>
                   <pic:blipFill>
-                    <a:blip r:embed="rId24"/>
+                    <a:blip r:embed="rId25"/>
                     <a:stretch>
                       <a:fillRect/>
                     </a:stretch>
@@ -1850,6 +1868,64 @@
       <w:pPr>
         <w:pStyle w:val="ListParagraph"/>
         <w:numPr>
+          <w:ilvl w:val="2"/>
+          <w:numId w:val="3"/>
+        </w:numPr>
+        <w:rPr>
+          <w:rFonts w:eastAsia="Times New Roman" w:cstheme="minorHAnsi"/>
+        </w:rPr>
+      </w:pPr>
+      <w:r>
+        <w:rPr>
+          <w:rFonts w:eastAsia="Times New Roman" w:cstheme="minorHAnsi"/>
+        </w:rPr>
+        <w:t xml:space="preserve">Or </w:t>
+      </w:r>
+      <w:r>
+        <w:rPr>
+          <w:rFonts w:eastAsia="Times New Roman" w:cstheme="minorHAnsi"/>
+        </w:rPr>
+        <w:drawing>
+          <wp:inline distT="0" distB="0" distL="0" distR="0" wp14:anchorId="21F4E5FC" wp14:editId="650CB28F">
+            <wp:extent cx="1348093" cy="263237"/>
+            <wp:effectExtent l="0" t="0" r="0" b="3810"/>
+            <wp:docPr id="1430583457" name="Picture 1"/>
+            <wp:cNvGraphicFramePr>
+              <a:graphicFrameLocks xmlns:a="http://schemas.openxmlformats.org/drawingml/2006/main" noChangeAspect="1"/>
+            </wp:cNvGraphicFramePr>
+            <a:graphic xmlns:a="http://schemas.openxmlformats.org/drawingml/2006/main">
+              <a:graphicData uri="http://schemas.openxmlformats.org/drawingml/2006/picture">
+                <pic:pic xmlns:pic="http://schemas.openxmlformats.org/drawingml/2006/picture">
+                  <pic:nvPicPr>
+                    <pic:cNvPr id="1430583457" name=""/>
+                    <pic:cNvPicPr/>
+                  </pic:nvPicPr>
+                  <pic:blipFill>
+                    <a:blip r:embed="rId26"/>
+                    <a:stretch>
+                      <a:fillRect/>
+                    </a:stretch>
+                  </pic:blipFill>
+                  <pic:spPr>
+                    <a:xfrm>
+                      <a:off x="0" y="0"/>
+                      <a:ext cx="1434894" cy="280186"/>
+                    </a:xfrm>
+                    <a:prstGeom prst="rect">
+                      <a:avLst/>
+                    </a:prstGeom>
+                  </pic:spPr>
+                </pic:pic>
+              </a:graphicData>
+            </a:graphic>
+          </wp:inline>
+        </w:drawing>
+      </w:r>
+    </w:p>
+    <w:p>
+      <w:pPr>
+        <w:pStyle w:val="ListParagraph"/>
+        <w:numPr>
           <w:ilvl w:val="1"/>
           <w:numId w:val="3"/>
         </w:numPr>
@@ -1863,6 +1939,18 @@
         </w:rPr>
         <w:t xml:space="preserve">You should see the two rules that we copied to the complex modifications folder in a list that appears: </w:t>
       </w:r>
+    </w:p>
+    <w:p>
+      <w:pPr>
+        <w:pStyle w:val="ListParagraph"/>
+        <w:numPr>
+          <w:ilvl w:val="2"/>
+          <w:numId w:val="3"/>
+        </w:numPr>
+        <w:rPr>
+          <w:rFonts w:eastAsia="Times New Roman" w:cstheme="minorHAnsi"/>
+        </w:rPr>
+      </w:pPr>
       <w:r>
         <w:rPr>
           <w:rFonts w:eastAsia="Times New Roman" w:cstheme="minorHAnsi"/>
@@ -1884,7 +1972,7 @@
                     <pic:cNvPicPr/>
                   </pic:nvPicPr>
                   <pic:blipFill>
-                    <a:blip r:embed="rId25" cstate="print">
+                    <a:blip r:embed="rId27" cstate="print">
                       <a:extLst>
                         <a:ext uri="{28A0092B-C50C-407E-A947-70E740481C1C}">
                           <a14:useLocalDpi xmlns:a14="http://schemas.microsoft.com/office/drawing/2010/main" val="0"/>
@@ -1910,6 +1998,12 @@
           </wp:inline>
         </w:drawing>
       </w:r>
+      <w:r>
+        <w:rPr>
+          <w:rFonts w:eastAsia="Times New Roman" w:cstheme="minorHAnsi"/>
+        </w:rPr>
+        <w:tab/>
+      </w:r>
     </w:p>
     <w:p>
       <w:pPr>
@@ -1926,7 +2020,71 @@
         <w:rPr>
           <w:rFonts w:eastAsia="Times New Roman" w:cstheme="minorHAnsi"/>
         </w:rPr>
-        <w:t>Click enable on the “F2 to Command-F2 for use in Citrix” rule</w:t>
+        <w:drawing>
+          <wp:inline distT="0" distB="0" distL="0" distR="0" wp14:anchorId="7BB259E7" wp14:editId="0F7D8D4B">
+            <wp:extent cx="5943600" cy="965835"/>
+            <wp:effectExtent l="0" t="0" r="0" b="0"/>
+            <wp:docPr id="1576199219" name="Picture 1" descr="A white rectangular object with a black border&#10;&#10;Description automatically generated with medium confidence"/>
+            <wp:cNvGraphicFramePr>
+              <a:graphicFrameLocks xmlns:a="http://schemas.openxmlformats.org/drawingml/2006/main" noChangeAspect="1"/>
+            </wp:cNvGraphicFramePr>
+            <a:graphic xmlns:a="http://schemas.openxmlformats.org/drawingml/2006/main">
+              <a:graphicData uri="http://schemas.openxmlformats.org/drawingml/2006/picture">
+                <pic:pic xmlns:pic="http://schemas.openxmlformats.org/drawingml/2006/picture">
+                  <pic:nvPicPr>
+                    <pic:cNvPr id="1576199219" name="Picture 1" descr="A white rectangular object with a black border&#10;&#10;Description automatically generated with medium confidence"/>
+                    <pic:cNvPicPr/>
+                  </pic:nvPicPr>
+                  <pic:blipFill>
+                    <a:blip r:embed="rId28"/>
+                    <a:stretch>
+                      <a:fillRect/>
+                    </a:stretch>
+                  </pic:blipFill>
+                  <pic:spPr>
+                    <a:xfrm>
+                      <a:off x="0" y="0"/>
+                      <a:ext cx="5943600" cy="965835"/>
+                    </a:xfrm>
+                    <a:prstGeom prst="rect">
+                      <a:avLst/>
+                    </a:prstGeom>
+                  </pic:spPr>
+                </pic:pic>
+              </a:graphicData>
+            </a:graphic>
+          </wp:inline>
+        </w:drawing>
+      </w:r>
+    </w:p>
+    <w:p>
+      <w:pPr>
+        <w:pStyle w:val="ListParagraph"/>
+        <w:numPr>
+          <w:ilvl w:val="1"/>
+          <w:numId w:val="3"/>
+        </w:numPr>
+        <w:rPr>
+          <w:rFonts w:eastAsia="Times New Roman" w:cstheme="minorHAnsi"/>
+        </w:rPr>
+      </w:pPr>
+      <w:r>
+        <w:rPr>
+          <w:rFonts w:eastAsia="Times New Roman" w:cstheme="minorHAnsi"/>
+        </w:rPr>
+        <w:t xml:space="preserve">Click enable </w:t>
+      </w:r>
+      <w:r>
+        <w:rPr>
+          <w:rFonts w:eastAsia="Times New Roman" w:cstheme="minorHAnsi"/>
+        </w:rPr>
+        <w:t xml:space="preserve">or toggle on </w:t>
+      </w:r>
+      <w:r>
+        <w:rPr>
+          <w:rFonts w:eastAsia="Times New Roman" w:cstheme="minorHAnsi"/>
+        </w:rPr>
+        <w:t>the “F2 to Command-F2 for use in Citrix” rule</w:t>
       </w:r>
     </w:p>
     <w:p>
@@ -1981,6 +2139,7 @@
           <w:rFonts w:eastAsia="Times New Roman" w:cstheme="minorHAnsi"/>
           <w:noProof/>
         </w:rPr>
+        <w:lastRenderedPageBreak/>
         <w:drawing>
           <wp:inline distT="0" distB="0" distL="0" distR="0" wp14:anchorId="3887B6F7" wp14:editId="3E97BBBF">
             <wp:extent cx="3507059" cy="2005693"/>
@@ -1997,7 +2156,7 @@
                     <pic:cNvPicPr/>
                   </pic:nvPicPr>
                   <pic:blipFill>
-                    <a:blip r:embed="rId26"/>
+                    <a:blip r:embed="rId29"/>
                     <a:stretch>
                       <a:fillRect/>
                     </a:stretch>
@@ -2022,6 +2181,58 @@
       <w:pPr>
         <w:pStyle w:val="ListParagraph"/>
         <w:numPr>
+          <w:ilvl w:val="2"/>
+          <w:numId w:val="3"/>
+        </w:numPr>
+        <w:rPr>
+          <w:rFonts w:eastAsia="Times New Roman" w:cstheme="minorHAnsi"/>
+        </w:rPr>
+      </w:pPr>
+      <w:r>
+        <w:rPr>
+          <w:rFonts w:eastAsia="Times New Roman" w:cstheme="minorHAnsi"/>
+        </w:rPr>
+        <w:drawing>
+          <wp:inline distT="0" distB="0" distL="0" distR="0" wp14:anchorId="5E4BC4B7" wp14:editId="2614D758">
+            <wp:extent cx="3500762" cy="2258291"/>
+            <wp:effectExtent l="0" t="0" r="4445" b="2540"/>
+            <wp:docPr id="1374440617" name="Picture 1" descr="A screenshot of a computer&#10;&#10;Description automatically generated"/>
+            <wp:cNvGraphicFramePr>
+              <a:graphicFrameLocks xmlns:a="http://schemas.openxmlformats.org/drawingml/2006/main" noChangeAspect="1"/>
+            </wp:cNvGraphicFramePr>
+            <a:graphic xmlns:a="http://schemas.openxmlformats.org/drawingml/2006/main">
+              <a:graphicData uri="http://schemas.openxmlformats.org/drawingml/2006/picture">
+                <pic:pic xmlns:pic="http://schemas.openxmlformats.org/drawingml/2006/picture">
+                  <pic:nvPicPr>
+                    <pic:cNvPr id="1374440617" name="Picture 1" descr="A screenshot of a computer&#10;&#10;Description automatically generated"/>
+                    <pic:cNvPicPr/>
+                  </pic:nvPicPr>
+                  <pic:blipFill>
+                    <a:blip r:embed="rId30"/>
+                    <a:stretch>
+                      <a:fillRect/>
+                    </a:stretch>
+                  </pic:blipFill>
+                  <pic:spPr>
+                    <a:xfrm>
+                      <a:off x="0" y="0"/>
+                      <a:ext cx="3541359" cy="2284480"/>
+                    </a:xfrm>
+                    <a:prstGeom prst="rect">
+                      <a:avLst/>
+                    </a:prstGeom>
+                  </pic:spPr>
+                </pic:pic>
+              </a:graphicData>
+            </a:graphic>
+          </wp:inline>
+        </w:drawing>
+      </w:r>
+    </w:p>
+    <w:p>
+      <w:pPr>
+        <w:pStyle w:val="ListParagraph"/>
+        <w:numPr>
           <w:ilvl w:val="0"/>
           <w:numId w:val="3"/>
         </w:numPr>
@@ -2035,7 +2246,6 @@
           <w:b/>
           <w:i/>
         </w:rPr>
-        <w:lastRenderedPageBreak/>
         <w:t xml:space="preserve">ONLY </w:t>
       </w:r>
       <w:r>
@@ -2123,7 +2333,7 @@
                     <pic:cNvPicPr/>
                   </pic:nvPicPr>
                   <pic:blipFill>
-                    <a:blip r:embed="rId27"/>
+                    <a:blip r:embed="rId31"/>
                     <a:stretch>
                       <a:fillRect/>
                     </a:stretch>
@@ -2236,7 +2446,7 @@
                     <pic:cNvPicPr/>
                   </pic:nvPicPr>
                   <pic:blipFill>
-                    <a:blip r:embed="rId28" cstate="print">
+                    <a:blip r:embed="rId32" cstate="print">
                       <a:extLst>
                         <a:ext uri="{28A0092B-C50C-407E-A947-70E740481C1C}">
                           <a14:useLocalDpi xmlns:a14="http://schemas.microsoft.com/office/drawing/2010/main" val="0"/>
@@ -2296,6 +2506,7 @@
         <w:rPr>
           <w:rFonts w:eastAsia="Times New Roman" w:cstheme="minorHAnsi"/>
         </w:rPr>
+        <w:lastRenderedPageBreak/>
         <w:t xml:space="preserve">Press the following keys together – </w:t>
       </w:r>
       <w:r>
@@ -2530,7 +2741,7 @@
                     <pic:cNvPicPr/>
                   </pic:nvPicPr>
                   <pic:blipFill>
-                    <a:blip r:embed="rId29"/>
+                    <a:blip r:embed="rId33"/>
                     <a:stretch>
                       <a:fillRect/>
                     </a:stretch>
@@ -2595,7 +2806,7 @@
                     <pic:cNvPicPr/>
                   </pic:nvPicPr>
                   <pic:blipFill>
-                    <a:blip r:embed="rId30"/>
+                    <a:blip r:embed="rId34"/>
                     <a:stretch>
                       <a:fillRect/>
                     </a:stretch>
@@ -2667,7 +2878,6 @@
         <w:rPr>
           <w:rFonts w:eastAsia="Times New Roman" w:cstheme="minorHAnsi"/>
         </w:rPr>
-        <w:lastRenderedPageBreak/>
         <w:t xml:space="preserve">The little icon </w:t>
       </w:r>
       <w:r>
@@ -2691,7 +2901,7 @@
                     <pic:cNvPicPr/>
                   </pic:nvPicPr>
                   <pic:blipFill>
-                    <a:blip r:embed="rId21"/>
+                    <a:blip r:embed="rId22"/>
                     <a:stretch>
                       <a:fillRect/>
                     </a:stretch>
@@ -2715,6 +2925,53 @@
         <w:rPr>
           <w:rFonts w:eastAsia="Times New Roman" w:cstheme="minorHAnsi"/>
         </w:rPr>
+        <w:t>/</w:t>
+      </w:r>
+      <w:r>
+        <w:rPr>
+          <w:rFonts w:eastAsia="Times New Roman" w:cstheme="minorHAnsi"/>
+          <w:noProof/>
+        </w:rPr>
+        <w:drawing>
+          <wp:inline distT="0" distB="0" distL="0" distR="0" wp14:anchorId="794FE502" wp14:editId="091183B4">
+            <wp:extent cx="387544" cy="293594"/>
+            <wp:effectExtent l="0" t="0" r="0" b="0"/>
+            <wp:docPr id="333638747" name="Picture 333638747"/>
+            <wp:cNvGraphicFramePr>
+              <a:graphicFrameLocks xmlns:a="http://schemas.openxmlformats.org/drawingml/2006/main" noChangeAspect="1"/>
+            </wp:cNvGraphicFramePr>
+            <a:graphic xmlns:a="http://schemas.openxmlformats.org/drawingml/2006/main">
+              <a:graphicData uri="http://schemas.openxmlformats.org/drawingml/2006/picture">
+                <pic:pic xmlns:pic="http://schemas.openxmlformats.org/drawingml/2006/picture">
+                  <pic:nvPicPr>
+                    <pic:cNvPr id="1" name=""/>
+                    <pic:cNvPicPr/>
+                  </pic:nvPicPr>
+                  <pic:blipFill>
+                    <a:blip r:embed="rId23"/>
+                    <a:stretch>
+                      <a:fillRect/>
+                    </a:stretch>
+                  </pic:blipFill>
+                  <pic:spPr>
+                    <a:xfrm>
+                      <a:off x="0" y="0"/>
+                      <a:ext cx="394107" cy="298566"/>
+                    </a:xfrm>
+                    <a:prstGeom prst="rect">
+                      <a:avLst/>
+                    </a:prstGeom>
+                  </pic:spPr>
+                </pic:pic>
+              </a:graphicData>
+            </a:graphic>
+          </wp:inline>
+        </w:drawing>
+      </w:r>
+      <w:r>
+        <w:rPr>
+          <w:rFonts w:eastAsia="Times New Roman" w:cstheme="minorHAnsi"/>
+        </w:rPr>
         <w:t xml:space="preserve"> should stay in your toolbar up on the right, that indicates the program is still running and doing its job</w:t>
       </w:r>
     </w:p>
@@ -2826,7 +3083,7 @@
                     <pic:cNvPicPr/>
                   </pic:nvPicPr>
                   <pic:blipFill>
-                    <a:blip r:embed="rId31"/>
+                    <a:blip r:embed="rId35"/>
                     <a:stretch>
                       <a:fillRect/>
                     </a:stretch>
@@ -2885,7 +3142,7 @@
                     <pic:cNvPicPr/>
                   </pic:nvPicPr>
                   <pic:blipFill>
-                    <a:blip r:embed="rId32" cstate="print">
+                    <a:blip r:embed="rId36" cstate="print">
                       <a:extLst>
                         <a:ext uri="{28A0092B-C50C-407E-A947-70E740481C1C}">
                           <a14:useLocalDpi xmlns:a14="http://schemas.microsoft.com/office/drawing/2010/main" val="0"/>
@@ -2945,6 +3202,7 @@
         <w:rPr>
           <w:rFonts w:eastAsia="Times New Roman" w:cstheme="minorHAnsi"/>
         </w:rPr>
+        <w:lastRenderedPageBreak/>
         <w:t xml:space="preserve">Make sure that the “send special keys unchanged” box is </w:t>
       </w:r>
       <w:r>
@@ -3251,7 +3509,7 @@
       </w:r>
     </w:p>
     <w:sectPr>
-      <w:footerReference w:type="default" r:id="rId33"/>
+      <w:footerReference w:type="default" r:id="rId37"/>
       <w:pgSz w:w="12240" w:h="15840"/>
       <w:pgMar w:top="1440" w:right="1440" w:bottom="1440" w:left="1440" w:header="720" w:footer="720" w:gutter="0"/>
       <w:cols w:space="720"/>
@@ -3262,7 +3520,7 @@
 </file>
 
 <file path=word/endnotes.xml><?xml version="1.0" encoding="utf-8"?>
-<w:endnotes xmlns:wpc="http://schemas.microsoft.com/office/word/2010/wordprocessingCanvas" xmlns:cx="http://schemas.microsoft.com/office/drawing/2014/chartex" xmlns:cx1="http://schemas.microsoft.com/office/drawing/2015/9/8/chartex" xmlns:cx2="http://schemas.microsoft.com/office/drawing/2015/10/21/chartex" xmlns:cx3="http://schemas.microsoft.com/office/drawing/2016/5/9/chartex" xmlns:cx4="http://schemas.microsoft.com/office/drawing/2016/5/10/chartex" xmlns:cx5="http://schemas.microsoft.com/office/drawing/2016/5/11/chartex" xmlns:cx6="http://schemas.microsoft.com/office/drawing/2016/5/12/chartex" xmlns:cx7="http://schemas.microsoft.com/office/drawing/2016/5/13/chartex" xmlns:cx8="http://schemas.microsoft.com/office/drawing/2016/5/14/chartex" xmlns:mc="http://schemas.openxmlformats.org/markup-compatibility/2006" xmlns:aink="http://schemas.microsoft.com/office/drawing/2016/ink" xmlns:am3d="http://schemas.microsoft.com/office/drawing/2017/model3d" xmlns:o="urn:schemas-microsoft-com:office:office" xmlns:oel="http://schemas.microsoft.com/office/2019/extlst" xmlns:r="http://schemas.openxmlformats.org/officeDocument/2006/relationships" xmlns:m="http://schemas.openxmlformats.org/officeDocument/2006/math" xmlns:v="urn:schemas-microsoft-com:vml" xmlns:wp14="http://schemas.microsoft.com/office/word/2010/wordprocessingDrawing" xmlns:wp="http://schemas.openxmlformats.org/drawingml/2006/wordprocessingDrawing" xmlns:w10="urn:schemas-microsoft-com:office:word" xmlns:w="http://schemas.openxmlformats.org/wordprocessingml/2006/main" xmlns:w14="http://schemas.microsoft.com/office/word/2010/wordml" xmlns:w15="http://schemas.microsoft.com/office/word/2012/wordml" xmlns:w16cex="http://schemas.microsoft.com/office/word/2018/wordml/cex" xmlns:w16cid="http://schemas.microsoft.com/office/word/2016/wordml/cid" xmlns:w16="http://schemas.microsoft.com/office/word/2018/wordml" xmlns:w16sdtdh="http://schemas.microsoft.com/office/word/2020/wordml/sdtdatahash" xmlns:w16se="http://schemas.microsoft.com/office/word/2015/wordml/symex" xmlns:wpg="http://schemas.microsoft.com/office/word/2010/wordprocessingGroup" xmlns:wpi="http://schemas.microsoft.com/office/word/2010/wordprocessingInk" xmlns:wne="http://schemas.microsoft.com/office/word/2006/wordml" xmlns:wps="http://schemas.microsoft.com/office/word/2010/wordprocessingShape" mc:Ignorable="w14 w15 w16se w16cid w16 w16cex w16sdtdh wp14">
+<w:endnotes xmlns:wpc="http://schemas.microsoft.com/office/word/2010/wordprocessingCanvas" xmlns:cx="http://schemas.microsoft.com/office/drawing/2014/chartex" xmlns:cx1="http://schemas.microsoft.com/office/drawing/2015/9/8/chartex" xmlns:cx2="http://schemas.microsoft.com/office/drawing/2015/10/21/chartex" xmlns:cx3="http://schemas.microsoft.com/office/drawing/2016/5/9/chartex" xmlns:cx4="http://schemas.microsoft.com/office/drawing/2016/5/10/chartex" xmlns:cx5="http://schemas.microsoft.com/office/drawing/2016/5/11/chartex" xmlns:cx6="http://schemas.microsoft.com/office/drawing/2016/5/12/chartex" xmlns:cx7="http://schemas.microsoft.com/office/drawing/2016/5/13/chartex" xmlns:cx8="http://schemas.microsoft.com/office/drawing/2016/5/14/chartex" xmlns:mc="http://schemas.openxmlformats.org/markup-compatibility/2006" xmlns:aink="http://schemas.microsoft.com/office/drawing/2016/ink" xmlns:am3d="http://schemas.microsoft.com/office/drawing/2017/model3d" xmlns:o="urn:schemas-microsoft-com:office:office" xmlns:oel="http://schemas.microsoft.com/office/2019/extlst" xmlns:r="http://schemas.openxmlformats.org/officeDocument/2006/relationships" xmlns:m="http://schemas.openxmlformats.org/officeDocument/2006/math" xmlns:v="urn:schemas-microsoft-com:vml" xmlns:wp14="http://schemas.microsoft.com/office/word/2010/wordprocessingDrawing" xmlns:wp="http://schemas.openxmlformats.org/drawingml/2006/wordprocessingDrawing" xmlns:w10="urn:schemas-microsoft-com:office:word" xmlns:w="http://schemas.openxmlformats.org/wordprocessingml/2006/main" xmlns:w14="http://schemas.microsoft.com/office/word/2010/wordml" xmlns:w15="http://schemas.microsoft.com/office/word/2012/wordml" xmlns:w16cex="http://schemas.microsoft.com/office/word/2018/wordml/cex" xmlns:w16cid="http://schemas.microsoft.com/office/word/2016/wordml/cid" xmlns:w16="http://schemas.microsoft.com/office/word/2018/wordml" xmlns:w16du="http://schemas.microsoft.com/office/word/2023/wordml/word16du" xmlns:w16sdtdh="http://schemas.microsoft.com/office/word/2020/wordml/sdtdatahash" xmlns:w16se="http://schemas.microsoft.com/office/word/2015/wordml/symex" xmlns:wpg="http://schemas.microsoft.com/office/word/2010/wordprocessingGroup" xmlns:wpi="http://schemas.microsoft.com/office/word/2010/wordprocessingInk" xmlns:wne="http://schemas.microsoft.com/office/word/2006/wordml" xmlns:wps="http://schemas.microsoft.com/office/word/2010/wordprocessingShape" mc:Ignorable="w14 w15 w16se w16cid w16 w16cex w16sdtdh w16du wp14">
   <w:endnote w:type="separator" w:id="-1">
     <w:p>
       <w:r>
@@ -3281,7 +3539,7 @@
 </file>
 
 <file path=word/footer1.xml><?xml version="1.0" encoding="utf-8"?>
-<w:ftr xmlns:wpc="http://schemas.microsoft.com/office/word/2010/wordprocessingCanvas" xmlns:cx="http://schemas.microsoft.com/office/drawing/2014/chartex" xmlns:cx1="http://schemas.microsoft.com/office/drawing/2015/9/8/chartex" xmlns:cx2="http://schemas.microsoft.com/office/drawing/2015/10/21/chartex" xmlns:cx3="http://schemas.microsoft.com/office/drawing/2016/5/9/chartex" xmlns:cx4="http://schemas.microsoft.com/office/drawing/2016/5/10/chartex" xmlns:cx5="http://schemas.microsoft.com/office/drawing/2016/5/11/chartex" xmlns:cx6="http://schemas.microsoft.com/office/drawing/2016/5/12/chartex" xmlns:cx7="http://schemas.microsoft.com/office/drawing/2016/5/13/chartex" xmlns:cx8="http://schemas.microsoft.com/office/drawing/2016/5/14/chartex" xmlns:mc="http://schemas.openxmlformats.org/markup-compatibility/2006" xmlns:aink="http://schemas.microsoft.com/office/drawing/2016/ink" xmlns:am3d="http://schemas.microsoft.com/office/drawing/2017/model3d" xmlns:o="urn:schemas-microsoft-com:office:office" xmlns:oel="http://schemas.microsoft.com/office/2019/extlst" xmlns:r="http://schemas.openxmlformats.org/officeDocument/2006/relationships" xmlns:m="http://schemas.openxmlformats.org/officeDocument/2006/math" xmlns:v="urn:schemas-microsoft-com:vml" xmlns:wp14="http://schemas.microsoft.com/office/word/2010/wordprocessingDrawing" xmlns:wp="http://schemas.openxmlformats.org/drawingml/2006/wordprocessingDrawing" xmlns:w10="urn:schemas-microsoft-com:office:word" xmlns:w="http://schemas.openxmlformats.org/wordprocessingml/2006/main" xmlns:w14="http://schemas.microsoft.com/office/word/2010/wordml" xmlns:w15="http://schemas.microsoft.com/office/word/2012/wordml" xmlns:w16cex="http://schemas.microsoft.com/office/word/2018/wordml/cex" xmlns:w16cid="http://schemas.microsoft.com/office/word/2016/wordml/cid" xmlns:w16="http://schemas.microsoft.com/office/word/2018/wordml" xmlns:w16sdtdh="http://schemas.microsoft.com/office/word/2020/wordml/sdtdatahash" xmlns:w16se="http://schemas.microsoft.com/office/word/2015/wordml/symex" xmlns:wpg="http://schemas.microsoft.com/office/word/2010/wordprocessingGroup" xmlns:wpi="http://schemas.microsoft.com/office/word/2010/wordprocessingInk" xmlns:wne="http://schemas.microsoft.com/office/word/2006/wordml" xmlns:wps="http://schemas.microsoft.com/office/word/2010/wordprocessingShape" mc:Ignorable="w14 w15 w16se w16cid w16 w16cex w16sdtdh wp14">
+<w:ftr xmlns:wpc="http://schemas.microsoft.com/office/word/2010/wordprocessingCanvas" xmlns:cx="http://schemas.microsoft.com/office/drawing/2014/chartex" xmlns:cx1="http://schemas.microsoft.com/office/drawing/2015/9/8/chartex" xmlns:cx2="http://schemas.microsoft.com/office/drawing/2015/10/21/chartex" xmlns:cx3="http://schemas.microsoft.com/office/drawing/2016/5/9/chartex" xmlns:cx4="http://schemas.microsoft.com/office/drawing/2016/5/10/chartex" xmlns:cx5="http://schemas.microsoft.com/office/drawing/2016/5/11/chartex" xmlns:cx6="http://schemas.microsoft.com/office/drawing/2016/5/12/chartex" xmlns:cx7="http://schemas.microsoft.com/office/drawing/2016/5/13/chartex" xmlns:cx8="http://schemas.microsoft.com/office/drawing/2016/5/14/chartex" xmlns:mc="http://schemas.openxmlformats.org/markup-compatibility/2006" xmlns:aink="http://schemas.microsoft.com/office/drawing/2016/ink" xmlns:am3d="http://schemas.microsoft.com/office/drawing/2017/model3d" xmlns:o="urn:schemas-microsoft-com:office:office" xmlns:oel="http://schemas.microsoft.com/office/2019/extlst" xmlns:r="http://schemas.openxmlformats.org/officeDocument/2006/relationships" xmlns:m="http://schemas.openxmlformats.org/officeDocument/2006/math" xmlns:v="urn:schemas-microsoft-com:vml" xmlns:wp14="http://schemas.microsoft.com/office/word/2010/wordprocessingDrawing" xmlns:wp="http://schemas.openxmlformats.org/drawingml/2006/wordprocessingDrawing" xmlns:w10="urn:schemas-microsoft-com:office:word" xmlns:w="http://schemas.openxmlformats.org/wordprocessingml/2006/main" xmlns:w14="http://schemas.microsoft.com/office/word/2010/wordml" xmlns:w15="http://schemas.microsoft.com/office/word/2012/wordml" xmlns:w16cex="http://schemas.microsoft.com/office/word/2018/wordml/cex" xmlns:w16cid="http://schemas.microsoft.com/office/word/2016/wordml/cid" xmlns:w16="http://schemas.microsoft.com/office/word/2018/wordml" xmlns:w16du="http://schemas.microsoft.com/office/word/2023/wordml/word16du" xmlns:w16sdtdh="http://schemas.microsoft.com/office/word/2020/wordml/sdtdatahash" xmlns:w16se="http://schemas.microsoft.com/office/word/2015/wordml/symex" xmlns:wpg="http://schemas.microsoft.com/office/word/2010/wordprocessingGroup" xmlns:wpi="http://schemas.microsoft.com/office/word/2010/wordprocessingInk" xmlns:wne="http://schemas.microsoft.com/office/word/2006/wordml" xmlns:wps="http://schemas.microsoft.com/office/word/2010/wordprocessingShape" mc:Ignorable="w14 w15 w16se w16cid w16 w16cex w16sdtdh w16du wp14">
   <w:p>
     <w:pPr>
       <w:pStyle w:val="Footer"/>
@@ -3299,7 +3557,7 @@
       <w:rPr>
         <w:noProof/>
       </w:rPr>
-      <w:t>July 21, 2022</w:t>
+      <w:t>November 16, 2024</w:t>
     </w:r>
     <w:r>
       <w:fldChar w:fldCharType="end"/>
@@ -3309,7 +3567,7 @@
 </file>
 
 <file path=word/footnotes.xml><?xml version="1.0" encoding="utf-8"?>
-<w:footnotes xmlns:wpc="http://schemas.microsoft.com/office/word/2010/wordprocessingCanvas" xmlns:cx="http://schemas.microsoft.com/office/drawing/2014/chartex" xmlns:cx1="http://schemas.microsoft.com/office/drawing/2015/9/8/chartex" xmlns:cx2="http://schemas.microsoft.com/office/drawing/2015/10/21/chartex" xmlns:cx3="http://schemas.microsoft.com/office/drawing/2016/5/9/chartex" xmlns:cx4="http://schemas.microsoft.com/office/drawing/2016/5/10/chartex" xmlns:cx5="http://schemas.microsoft.com/office/drawing/2016/5/11/chartex" xmlns:cx6="http://schemas.microsoft.com/office/drawing/2016/5/12/chartex" xmlns:cx7="http://schemas.microsoft.com/office/drawing/2016/5/13/chartex" xmlns:cx8="http://schemas.microsoft.com/office/drawing/2016/5/14/chartex" xmlns:mc="http://schemas.openxmlformats.org/markup-compatibility/2006" xmlns:aink="http://schemas.microsoft.com/office/drawing/2016/ink" xmlns:am3d="http://schemas.microsoft.com/office/drawing/2017/model3d" xmlns:o="urn:schemas-microsoft-com:office:office" xmlns:oel="http://schemas.microsoft.com/office/2019/extlst" xmlns:r="http://schemas.openxmlformats.org/officeDocument/2006/relationships" xmlns:m="http://schemas.openxmlformats.org/officeDocument/2006/math" xmlns:v="urn:schemas-microsoft-com:vml" xmlns:wp14="http://schemas.microsoft.com/office/word/2010/wordprocessingDrawing" xmlns:wp="http://schemas.openxmlformats.org/drawingml/2006/wordprocessingDrawing" xmlns:w10="urn:schemas-microsoft-com:office:word" xmlns:w="http://schemas.openxmlformats.org/wordprocessingml/2006/main" xmlns:w14="http://schemas.microsoft.com/office/word/2010/wordml" xmlns:w15="http://schemas.microsoft.com/office/word/2012/wordml" xmlns:w16cex="http://schemas.microsoft.com/office/word/2018/wordml/cex" xmlns:w16cid="http://schemas.microsoft.com/office/word/2016/wordml/cid" xmlns:w16="http://schemas.microsoft.com/office/word/2018/wordml" xmlns:w16sdtdh="http://schemas.microsoft.com/office/word/2020/wordml/sdtdatahash" xmlns:w16se="http://schemas.microsoft.com/office/word/2015/wordml/symex" xmlns:wpg="http://schemas.microsoft.com/office/word/2010/wordprocessingGroup" xmlns:wpi="http://schemas.microsoft.com/office/word/2010/wordprocessingInk" xmlns:wne="http://schemas.microsoft.com/office/word/2006/wordml" xmlns:wps="http://schemas.microsoft.com/office/word/2010/wordprocessingShape" mc:Ignorable="w14 w15 w16se w16cid w16 w16cex w16sdtdh wp14">
+<w:footnotes xmlns:wpc="http://schemas.microsoft.com/office/word/2010/wordprocessingCanvas" xmlns:cx="http://schemas.microsoft.com/office/drawing/2014/chartex" xmlns:cx1="http://schemas.microsoft.com/office/drawing/2015/9/8/chartex" xmlns:cx2="http://schemas.microsoft.com/office/drawing/2015/10/21/chartex" xmlns:cx3="http://schemas.microsoft.com/office/drawing/2016/5/9/chartex" xmlns:cx4="http://schemas.microsoft.com/office/drawing/2016/5/10/chartex" xmlns:cx5="http://schemas.microsoft.com/office/drawing/2016/5/11/chartex" xmlns:cx6="http://schemas.microsoft.com/office/drawing/2016/5/12/chartex" xmlns:cx7="http://schemas.microsoft.com/office/drawing/2016/5/13/chartex" xmlns:cx8="http://schemas.microsoft.com/office/drawing/2016/5/14/chartex" xmlns:mc="http://schemas.openxmlformats.org/markup-compatibility/2006" xmlns:aink="http://schemas.microsoft.com/office/drawing/2016/ink" xmlns:am3d="http://schemas.microsoft.com/office/drawing/2017/model3d" xmlns:o="urn:schemas-microsoft-com:office:office" xmlns:oel="http://schemas.microsoft.com/office/2019/extlst" xmlns:r="http://schemas.openxmlformats.org/officeDocument/2006/relationships" xmlns:m="http://schemas.openxmlformats.org/officeDocument/2006/math" xmlns:v="urn:schemas-microsoft-com:vml" xmlns:wp14="http://schemas.microsoft.com/office/word/2010/wordprocessingDrawing" xmlns:wp="http://schemas.openxmlformats.org/drawingml/2006/wordprocessingDrawing" xmlns:w10="urn:schemas-microsoft-com:office:word" xmlns:w="http://schemas.openxmlformats.org/wordprocessingml/2006/main" xmlns:w14="http://schemas.microsoft.com/office/word/2010/wordml" xmlns:w15="http://schemas.microsoft.com/office/word/2012/wordml" xmlns:w16cex="http://schemas.microsoft.com/office/word/2018/wordml/cex" xmlns:w16cid="http://schemas.microsoft.com/office/word/2016/wordml/cid" xmlns:w16="http://schemas.microsoft.com/office/word/2018/wordml" xmlns:w16du="http://schemas.microsoft.com/office/word/2023/wordml/word16du" xmlns:w16sdtdh="http://schemas.microsoft.com/office/word/2020/wordml/sdtdatahash" xmlns:w16se="http://schemas.microsoft.com/office/word/2015/wordml/symex" xmlns:wpg="http://schemas.microsoft.com/office/word/2010/wordprocessingGroup" xmlns:wpi="http://schemas.microsoft.com/office/word/2010/wordprocessingInk" xmlns:wne="http://schemas.microsoft.com/office/word/2006/wordml" xmlns:wps="http://schemas.microsoft.com/office/word/2010/wordprocessingShape" mc:Ignorable="w14 w15 w16se w16cid w16 w16cex w16sdtdh w16du wp14">
   <w:footnote w:type="separator" w:id="-1">
     <w:p>
       <w:r>
@@ -3328,7 +3586,7 @@
 </file>
 
 <file path=word/numbering.xml><?xml version="1.0" encoding="utf-8"?>
-<w:numbering xmlns:wpc="http://schemas.microsoft.com/office/word/2010/wordprocessingCanvas" xmlns:cx="http://schemas.microsoft.com/office/drawing/2014/chartex" xmlns:cx1="http://schemas.microsoft.com/office/drawing/2015/9/8/chartex" xmlns:cx2="http://schemas.microsoft.com/office/drawing/2015/10/21/chartex" xmlns:cx3="http://schemas.microsoft.com/office/drawing/2016/5/9/chartex" xmlns:cx4="http://schemas.microsoft.com/office/drawing/2016/5/10/chartex" xmlns:cx5="http://schemas.microsoft.com/office/drawing/2016/5/11/chartex" xmlns:cx6="http://schemas.microsoft.com/office/drawing/2016/5/12/chartex" xmlns:cx7="http://schemas.microsoft.com/office/drawing/2016/5/13/chartex" xmlns:cx8="http://schemas.microsoft.com/office/drawing/2016/5/14/chartex" xmlns:mc="http://schemas.openxmlformats.org/markup-compatibility/2006" xmlns:aink="http://schemas.microsoft.com/office/drawing/2016/ink" xmlns:am3d="http://schemas.microsoft.com/office/drawing/2017/model3d" xmlns:o="urn:schemas-microsoft-com:office:office" xmlns:oel="http://schemas.microsoft.com/office/2019/extlst" xmlns:r="http://schemas.openxmlformats.org/officeDocument/2006/relationships" xmlns:m="http://schemas.openxmlformats.org/officeDocument/2006/math" xmlns:v="urn:schemas-microsoft-com:vml" xmlns:wp14="http://schemas.microsoft.com/office/word/2010/wordprocessingDrawing" xmlns:wp="http://schemas.openxmlformats.org/drawingml/2006/wordprocessingDrawing" xmlns:w10="urn:schemas-microsoft-com:office:word" xmlns:w="http://schemas.openxmlformats.org/wordprocessingml/2006/main" xmlns:w14="http://schemas.microsoft.com/office/word/2010/wordml" xmlns:w15="http://schemas.microsoft.com/office/word/2012/wordml" xmlns:w16cex="http://schemas.microsoft.com/office/word/2018/wordml/cex" xmlns:w16cid="http://schemas.microsoft.com/office/word/2016/wordml/cid" xmlns:w16="http://schemas.microsoft.com/office/word/2018/wordml" xmlns:w16sdtdh="http://schemas.microsoft.com/office/word/2020/wordml/sdtdatahash" xmlns:w16se="http://schemas.microsoft.com/office/word/2015/wordml/symex" xmlns:wpg="http://schemas.microsoft.com/office/word/2010/wordprocessingGroup" xmlns:wpi="http://schemas.microsoft.com/office/word/2010/wordprocessingInk" xmlns:wne="http://schemas.microsoft.com/office/word/2006/wordml" xmlns:wps="http://schemas.microsoft.com/office/word/2010/wordprocessingShape" mc:Ignorable="w14 w15 w16se w16cid w16 w16cex w16sdtdh wp14">
+<w:numbering xmlns:wpc="http://schemas.microsoft.com/office/word/2010/wordprocessingCanvas" xmlns:cx="http://schemas.microsoft.com/office/drawing/2014/chartex" xmlns:cx1="http://schemas.microsoft.com/office/drawing/2015/9/8/chartex" xmlns:cx2="http://schemas.microsoft.com/office/drawing/2015/10/21/chartex" xmlns:cx3="http://schemas.microsoft.com/office/drawing/2016/5/9/chartex" xmlns:cx4="http://schemas.microsoft.com/office/drawing/2016/5/10/chartex" xmlns:cx5="http://schemas.microsoft.com/office/drawing/2016/5/11/chartex" xmlns:cx6="http://schemas.microsoft.com/office/drawing/2016/5/12/chartex" xmlns:cx7="http://schemas.microsoft.com/office/drawing/2016/5/13/chartex" xmlns:cx8="http://schemas.microsoft.com/office/drawing/2016/5/14/chartex" xmlns:mc="http://schemas.openxmlformats.org/markup-compatibility/2006" xmlns:aink="http://schemas.microsoft.com/office/drawing/2016/ink" xmlns:am3d="http://schemas.microsoft.com/office/drawing/2017/model3d" xmlns:o="urn:schemas-microsoft-com:office:office" xmlns:oel="http://schemas.microsoft.com/office/2019/extlst" xmlns:r="http://schemas.openxmlformats.org/officeDocument/2006/relationships" xmlns:m="http://schemas.openxmlformats.org/officeDocument/2006/math" xmlns:v="urn:schemas-microsoft-com:vml" xmlns:wp14="http://schemas.microsoft.com/office/word/2010/wordprocessingDrawing" xmlns:wp="http://schemas.openxmlformats.org/drawingml/2006/wordprocessingDrawing" xmlns:w10="urn:schemas-microsoft-com:office:word" xmlns:w="http://schemas.openxmlformats.org/wordprocessingml/2006/main" xmlns:w14="http://schemas.microsoft.com/office/word/2010/wordml" xmlns:w15="http://schemas.microsoft.com/office/word/2012/wordml" xmlns:w16cex="http://schemas.microsoft.com/office/word/2018/wordml/cex" xmlns:w16cid="http://schemas.microsoft.com/office/word/2016/wordml/cid" xmlns:w16="http://schemas.microsoft.com/office/word/2018/wordml" xmlns:w16du="http://schemas.microsoft.com/office/word/2023/wordml/word16du" xmlns:w16sdtdh="http://schemas.microsoft.com/office/word/2020/wordml/sdtdatahash" xmlns:w16se="http://schemas.microsoft.com/office/word/2015/wordml/symex" xmlns:wpg="http://schemas.microsoft.com/office/word/2010/wordprocessingGroup" xmlns:wpi="http://schemas.microsoft.com/office/word/2010/wordprocessingInk" xmlns:wne="http://schemas.microsoft.com/office/word/2006/wordml" xmlns:wps="http://schemas.microsoft.com/office/word/2010/wordprocessingShape" mc:Ignorable="w14 w15 w16se w16cid w16 w16cex w16sdtdh w16du wp14">
   <w:abstractNum w:abstractNumId="0" w15:restartNumberingAfterBreak="0">
     <w:nsid w:val="1F583516"/>
     <w:multiLevelType w:val="hybridMultilevel"/>
@@ -3831,7 +4089,7 @@
 </file>
 
 <file path=word/styles.xml><?xml version="1.0" encoding="utf-8"?>
-<w:styles xmlns:mc="http://schemas.openxmlformats.org/markup-compatibility/2006" xmlns:r="http://schemas.openxmlformats.org/officeDocument/2006/relationships" xmlns:w="http://schemas.openxmlformats.org/wordprocessingml/2006/main" xmlns:w14="http://schemas.microsoft.com/office/word/2010/wordml" xmlns:w15="http://schemas.microsoft.com/office/word/2012/wordml" xmlns:w16cex="http://schemas.microsoft.com/office/word/2018/wordml/cex" xmlns:w16cid="http://schemas.microsoft.com/office/word/2016/wordml/cid" xmlns:w16="http://schemas.microsoft.com/office/word/2018/wordml" xmlns:w16sdtdh="http://schemas.microsoft.com/office/word/2020/wordml/sdtdatahash" xmlns:w16se="http://schemas.microsoft.com/office/word/2015/wordml/symex" mc:Ignorable="w14 w15 w16se w16cid w16 w16cex w16sdtdh">
+<w:styles xmlns:mc="http://schemas.openxmlformats.org/markup-compatibility/2006" xmlns:r="http://schemas.openxmlformats.org/officeDocument/2006/relationships" xmlns:w="http://schemas.openxmlformats.org/wordprocessingml/2006/main" xmlns:w14="http://schemas.microsoft.com/office/word/2010/wordml" xmlns:w15="http://schemas.microsoft.com/office/word/2012/wordml" xmlns:w16cex="http://schemas.microsoft.com/office/word/2018/wordml/cex" xmlns:w16cid="http://schemas.microsoft.com/office/word/2016/wordml/cid" xmlns:w16="http://schemas.microsoft.com/office/word/2018/wordml" xmlns:w16du="http://schemas.microsoft.com/office/word/2023/wordml/word16du" xmlns:w16sdtdh="http://schemas.microsoft.com/office/word/2020/wordml/sdtdatahash" xmlns:w16se="http://schemas.microsoft.com/office/word/2015/wordml/symex" mc:Ignorable="w14 w15 w16se w16cid w16 w16cex w16sdtdh w16du">
   <w:docDefaults>
     <w:rPrDefault>
       <w:rPr>
@@ -3949,6 +4207,7 @@
     <w:lsdException w:name="HTML Sample" w:semiHidden="1" w:unhideWhenUsed="1"/>
     <w:lsdException w:name="HTML Typewriter" w:semiHidden="1" w:unhideWhenUsed="1"/>
     <w:lsdException w:name="HTML Variable" w:semiHidden="1" w:unhideWhenUsed="1"/>
+    <w:lsdException w:name="Normal Table" w:semiHidden="1" w:unhideWhenUsed="1"/>
     <w:lsdException w:name="annotation subject" w:semiHidden="1" w:unhideWhenUsed="1"/>
     <w:lsdException w:name="No List" w:semiHidden="1" w:unhideWhenUsed="1"/>
     <w:lsdException w:name="Outline List 1" w:semiHidden="1" w:unhideWhenUsed="1"/>
@@ -3995,8 +4254,10 @@
     <w:lsdException w:name="Table Subtle 2" w:semiHidden="1" w:unhideWhenUsed="1"/>
     <w:lsdException w:name="Table Web 1" w:semiHidden="1" w:unhideWhenUsed="1"/>
     <w:lsdException w:name="Table Web 2" w:semiHidden="1" w:unhideWhenUsed="1"/>
+    <w:lsdException w:name="Table Web 3" w:semiHidden="1" w:unhideWhenUsed="1"/>
     <w:lsdException w:name="Balloon Text" w:semiHidden="1" w:unhideWhenUsed="1"/>
     <w:lsdException w:name="Table Grid" w:uiPriority="39"/>
+    <w:lsdException w:name="Table Theme" w:semiHidden="1" w:unhideWhenUsed="1"/>
     <w:lsdException w:name="Placeholder Text" w:semiHidden="1"/>
     <w:lsdException w:name="No Spacing" w:uiPriority="1" w:qFormat="1"/>
     <w:lsdException w:name="Light Shading" w:uiPriority="60"/>

</xml_diff>